<commit_message>
se finaliza todo el proyecto
</commit_message>
<xml_diff>
--- a/docs/tyc.docx
+++ b/docs/tyc.docx
@@ -1,6 +1,6 @@
 
 <file path=word/document.xml><?xml version="1.0" encoding="utf-8"?>
-<w:document xmlns:wpc="http://schemas.microsoft.com/office/word/2010/wordprocessingCanvas" xmlns:cx="http://schemas.microsoft.com/office/drawing/2014/chartex" xmlns:cx1="http://schemas.microsoft.com/office/drawing/2015/9/8/chartex" xmlns:cx2="http://schemas.microsoft.com/office/drawing/2015/10/21/chartex" xmlns:cx3="http://schemas.microsoft.com/office/drawing/2016/5/9/chartex" xmlns:cx4="http://schemas.microsoft.com/office/drawing/2016/5/10/chartex" xmlns:cx5="http://schemas.microsoft.com/office/drawing/2016/5/11/chartex" xmlns:cx6="http://schemas.microsoft.com/office/drawing/2016/5/12/chartex" xmlns:cx7="http://schemas.microsoft.com/office/drawing/2016/5/13/chartex" xmlns:cx8="http://schemas.microsoft.com/office/drawing/2016/5/14/chartex" xmlns:mc="http://schemas.openxmlformats.org/markup-compatibility/2006" xmlns:aink="http://schemas.microsoft.com/office/drawing/2016/ink" xmlns:am3d="http://schemas.microsoft.com/office/drawing/2017/model3d" xmlns:o="urn:schemas-microsoft-com:office:office" xmlns:oel="http://schemas.microsoft.com/office/2019/extlst" xmlns:r="http://schemas.openxmlformats.org/officeDocument/2006/relationships" xmlns:m="http://schemas.openxmlformats.org/officeDocument/2006/math" xmlns:v="urn:schemas-microsoft-com:vml" xmlns:wp14="http://schemas.microsoft.com/office/word/2010/wordprocessingDrawing" xmlns:wp="http://schemas.openxmlformats.org/drawingml/2006/wordprocessingDrawing" xmlns:w10="urn:schemas-microsoft-com:office:word" xmlns:w="http://schemas.openxmlformats.org/wordprocessingml/2006/main" xmlns:w14="http://schemas.microsoft.com/office/word/2010/wordml" xmlns:w15="http://schemas.microsoft.com/office/word/2012/wordml" xmlns:w16cex="http://schemas.microsoft.com/office/word/2018/wordml/cex" xmlns:w16cid="http://schemas.microsoft.com/office/word/2016/wordml/cid" xmlns:w16="http://schemas.microsoft.com/office/word/2018/wordml" xmlns:w16du="http://schemas.microsoft.com/office/word/2023/wordml/word16du" xmlns:w16sdtdh="http://schemas.microsoft.com/office/word/2020/wordml/sdtdatahash" xmlns:w16se="http://schemas.microsoft.com/office/word/2015/wordml/symex" xmlns:wpg="http://schemas.microsoft.com/office/word/2010/wordprocessingGroup" xmlns:wpi="http://schemas.microsoft.com/office/word/2010/wordprocessingInk" xmlns:wne="http://schemas.microsoft.com/office/word/2006/wordml" xmlns:wps="http://schemas.microsoft.com/office/word/2010/wordprocessingShape" mc:Ignorable="w14 w15 w16se w16cid w16 w16cex w16sdtdh w16du wp14">
+<w:document xmlns:wpc="http://schemas.microsoft.com/office/word/2010/wordprocessingCanvas" xmlns:cx="http://schemas.microsoft.com/office/drawing/2014/chartex" xmlns:cx1="http://schemas.microsoft.com/office/drawing/2015/9/8/chartex" xmlns:cx2="http://schemas.microsoft.com/office/drawing/2015/10/21/chartex" xmlns:cx3="http://schemas.microsoft.com/office/drawing/2016/5/9/chartex" xmlns:cx4="http://schemas.microsoft.com/office/drawing/2016/5/10/chartex" xmlns:cx5="http://schemas.microsoft.com/office/drawing/2016/5/11/chartex" xmlns:cx6="http://schemas.microsoft.com/office/drawing/2016/5/12/chartex" xmlns:cx7="http://schemas.microsoft.com/office/drawing/2016/5/13/chartex" xmlns:cx8="http://schemas.microsoft.com/office/drawing/2016/5/14/chartex" xmlns:mc="http://schemas.openxmlformats.org/markup-compatibility/2006" xmlns:aink="http://schemas.microsoft.com/office/drawing/2016/ink" xmlns:am3d="http://schemas.microsoft.com/office/drawing/2017/model3d" xmlns:o="urn:schemas-microsoft-com:office:office" xmlns:oel="http://schemas.microsoft.com/office/2019/extlst" xmlns:r="http://schemas.openxmlformats.org/officeDocument/2006/relationships" xmlns:m="http://schemas.openxmlformats.org/officeDocument/2006/math" xmlns:v="urn:schemas-microsoft-com:vml" xmlns:wp14="http://schemas.microsoft.com/office/word/2010/wordprocessingDrawing" xmlns:wp="http://schemas.openxmlformats.org/drawingml/2006/wordprocessingDrawing" xmlns:w10="urn:schemas-microsoft-com:office:word" xmlns:w="http://schemas.openxmlformats.org/wordprocessingml/2006/main" xmlns:w14="http://schemas.microsoft.com/office/word/2010/wordml" xmlns:w15="http://schemas.microsoft.com/office/word/2012/wordml" xmlns:w16cex="http://schemas.microsoft.com/office/word/2018/wordml/cex" xmlns:w16cid="http://schemas.microsoft.com/office/word/2016/wordml/cid" xmlns:w16="http://schemas.microsoft.com/office/word/2018/wordml" xmlns:w16du="http://schemas.microsoft.com/office/word/2023/wordml/word16du" xmlns:w16sdtdh="http://schemas.microsoft.com/office/word/2020/wordml/sdtdatahash" xmlns:w16sdtfl="http://schemas.microsoft.com/office/word/2024/wordml/sdtformatlock" xmlns:w16se="http://schemas.microsoft.com/office/word/2015/wordml/symex" xmlns:wpg="http://schemas.microsoft.com/office/word/2010/wordprocessingGroup" xmlns:wpi="http://schemas.microsoft.com/office/word/2010/wordprocessingInk" xmlns:wne="http://schemas.microsoft.com/office/word/2006/wordml" xmlns:wps="http://schemas.microsoft.com/office/word/2010/wordprocessingShape" mc:Ignorable="w14 w15 w16se w16cid w16 w16cex w16sdtdh w16sdtfl w16du wp14">
   <w:body>
     <w:p>
       <w:pPr>
@@ -86,7 +86,23 @@
           <w:sz w:val="28"/>
           <w:szCs w:val="28"/>
         </w:rPr>
-        <w:t>La fecha exacta del sorteo será anunciada en nuestro</w:t>
+        <w:t xml:space="preserve">La fecha exacta del </w:t>
+      </w:r>
+      <w:r>
+        <w:rPr>
+          <w:rFonts w:asciiTheme="minorHAnsi" w:hAnsiTheme="minorHAnsi" w:cstheme="minorHAnsi"/>
+          <w:sz w:val="28"/>
+          <w:szCs w:val="28"/>
+        </w:rPr>
+        <w:t>evento</w:t>
+      </w:r>
+      <w:r>
+        <w:rPr>
+          <w:rFonts w:asciiTheme="minorHAnsi" w:hAnsiTheme="minorHAnsi" w:cstheme="minorHAnsi"/>
+          <w:sz w:val="28"/>
+          <w:szCs w:val="28"/>
+        </w:rPr>
+        <w:t xml:space="preserve"> será anunciada en nuestro</w:t>
       </w:r>
       <w:r>
         <w:rPr>
@@ -154,7 +170,23 @@
           <w:sz w:val="28"/>
           <w:szCs w:val="28"/>
         </w:rPr>
-        <w:t xml:space="preserve">sociales. El sorteo se llevará a cabo utilizando las </w:t>
+        <w:t xml:space="preserve">sociales. El </w:t>
+      </w:r>
+      <w:r>
+        <w:rPr>
+          <w:rFonts w:asciiTheme="minorHAnsi" w:hAnsiTheme="minorHAnsi" w:cstheme="minorHAnsi"/>
+          <w:sz w:val="28"/>
+          <w:szCs w:val="28"/>
+        </w:rPr>
+        <w:t>evento</w:t>
+      </w:r>
+      <w:r>
+        <w:rPr>
+          <w:rFonts w:asciiTheme="minorHAnsi" w:hAnsiTheme="minorHAnsi" w:cstheme="minorHAnsi"/>
+          <w:sz w:val="28"/>
+          <w:szCs w:val="28"/>
+        </w:rPr>
+        <w:t xml:space="preserve"> se llevará a cabo utilizando las </w:t>
       </w:r>
       <w:r>
         <w:rPr>
@@ -171,7 +203,15 @@
           <w:sz w:val="28"/>
           <w:szCs w:val="28"/>
         </w:rPr>
-        <w:t xml:space="preserve">del premio mayor de la </w:t>
+        <w:t>del premio mayor de l</w:t>
+      </w:r>
+      <w:r>
+        <w:rPr>
+          <w:rFonts w:asciiTheme="minorHAnsi" w:hAnsiTheme="minorHAnsi" w:cstheme="minorHAnsi"/>
+          <w:sz w:val="28"/>
+          <w:szCs w:val="28"/>
+        </w:rPr>
+        <w:t xml:space="preserve">a </w:t>
       </w:r>
       <w:r>
         <w:rPr>
@@ -181,15 +221,31 @@
           <w:sz w:val="28"/>
           <w:szCs w:val="28"/>
         </w:rPr>
-        <w:t>Lotería de Medellín</w:t>
-      </w:r>
-      <w:r>
-        <w:rPr>
-          <w:rFonts w:asciiTheme="minorHAnsi" w:hAnsiTheme="minorHAnsi" w:cstheme="minorHAnsi"/>
-          <w:sz w:val="28"/>
-          <w:szCs w:val="28"/>
-        </w:rPr>
-        <w:t xml:space="preserve"> correspondiente a la fecha acordada para el sorteo.</w:t>
+        <w:t>de Medellín</w:t>
+      </w:r>
+      <w:r>
+        <w:rPr>
+          <w:rFonts w:asciiTheme="minorHAnsi" w:hAnsiTheme="minorHAnsi" w:cstheme="minorHAnsi"/>
+          <w:sz w:val="28"/>
+          <w:szCs w:val="28"/>
+        </w:rPr>
+        <w:t xml:space="preserve"> correspondiente a la fecha acordada para el </w:t>
+      </w:r>
+      <w:r>
+        <w:rPr>
+          <w:rFonts w:asciiTheme="minorHAnsi" w:hAnsiTheme="minorHAnsi" w:cstheme="minorHAnsi"/>
+          <w:sz w:val="28"/>
+          <w:szCs w:val="28"/>
+        </w:rPr>
+        <w:t>evento</w:t>
+      </w:r>
+      <w:r>
+        <w:rPr>
+          <w:rFonts w:asciiTheme="minorHAnsi" w:hAnsiTheme="minorHAnsi" w:cstheme="minorHAnsi"/>
+          <w:sz w:val="28"/>
+          <w:szCs w:val="28"/>
+        </w:rPr>
+        <w:t>.</w:t>
       </w:r>
     </w:p>
     <w:p>
@@ -273,12 +329,44 @@
           <w:sz w:val="28"/>
           <w:szCs w:val="28"/>
         </w:rPr>
-        <w:t>EL</w:t>
-      </w:r>
-      <w:r>
-        <w:rPr>
-          <w:rFonts w:asciiTheme="minorHAnsi" w:hAnsiTheme="minorHAnsi" w:cstheme="minorHAnsi"/>
-          <w:b/>
+        <w:t xml:space="preserve">NIXCOL.COM </w:t>
+      </w:r>
+      <w:r>
+        <w:rPr>
+          <w:rFonts w:asciiTheme="minorHAnsi" w:hAnsiTheme="minorHAnsi" w:cstheme="minorHAnsi"/>
+          <w:sz w:val="28"/>
+          <w:szCs w:val="28"/>
+        </w:rPr>
+        <w:t>genera</w:t>
+      </w:r>
+      <w:r>
+        <w:rPr>
+          <w:rFonts w:asciiTheme="minorHAnsi" w:hAnsiTheme="minorHAnsi" w:cstheme="minorHAnsi"/>
+          <w:spacing w:val="-11"/>
+          <w:sz w:val="28"/>
+          <w:szCs w:val="28"/>
+        </w:rPr>
+        <w:t xml:space="preserve"> </w:t>
+      </w:r>
+      <w:r>
+        <w:rPr>
+          <w:rFonts w:asciiTheme="minorHAnsi" w:hAnsiTheme="minorHAnsi" w:cstheme="minorHAnsi"/>
+          <w:sz w:val="28"/>
+          <w:szCs w:val="28"/>
+        </w:rPr>
+        <w:t>un</w:t>
+      </w:r>
+      <w:r>
+        <w:rPr>
+          <w:rFonts w:asciiTheme="minorHAnsi" w:hAnsiTheme="minorHAnsi" w:cstheme="minorHAnsi"/>
+          <w:sz w:val="28"/>
+          <w:szCs w:val="28"/>
+        </w:rPr>
+        <w:t>a</w:t>
+      </w:r>
+      <w:r>
+        <w:rPr>
+          <w:rFonts w:asciiTheme="minorHAnsi" w:hAnsiTheme="minorHAnsi" w:cstheme="minorHAnsi"/>
           <w:spacing w:val="-7"/>
           <w:sz w:val="28"/>
           <w:szCs w:val="28"/>
@@ -288,112 +376,11 @@
       <w:r>
         <w:rPr>
           <w:rFonts w:asciiTheme="minorHAnsi" w:hAnsiTheme="minorHAnsi" w:cstheme="minorHAnsi"/>
-          <w:b/>
-          <w:sz w:val="28"/>
-          <w:szCs w:val="28"/>
-        </w:rPr>
-        <w:t>DIA</w:t>
-      </w:r>
-      <w:r>
-        <w:rPr>
-          <w:rFonts w:asciiTheme="minorHAnsi" w:hAnsiTheme="minorHAnsi" w:cstheme="minorHAnsi"/>
-          <w:b/>
-          <w:spacing w:val="-10"/>
-          <w:sz w:val="28"/>
-          <w:szCs w:val="28"/>
-        </w:rPr>
-        <w:t xml:space="preserve"> </w:t>
-      </w:r>
-      <w:r>
-        <w:rPr>
-          <w:rFonts w:asciiTheme="minorHAnsi" w:hAnsiTheme="minorHAnsi" w:cstheme="minorHAnsi"/>
-          <w:b/>
-          <w:sz w:val="28"/>
-          <w:szCs w:val="28"/>
-        </w:rPr>
-        <w:t>DE</w:t>
-      </w:r>
-      <w:r>
-        <w:rPr>
-          <w:rFonts w:asciiTheme="minorHAnsi" w:hAnsiTheme="minorHAnsi" w:cstheme="minorHAnsi"/>
-          <w:b/>
-          <w:spacing w:val="-4"/>
-          <w:sz w:val="28"/>
-          <w:szCs w:val="28"/>
-        </w:rPr>
-        <w:t xml:space="preserve"> </w:t>
-      </w:r>
-      <w:r>
-        <w:rPr>
-          <w:rFonts w:asciiTheme="minorHAnsi" w:hAnsiTheme="minorHAnsi" w:cstheme="minorHAnsi"/>
-          <w:b/>
-          <w:sz w:val="28"/>
-          <w:szCs w:val="28"/>
-        </w:rPr>
-        <w:t>TU</w:t>
-      </w:r>
-      <w:r>
-        <w:rPr>
-          <w:rFonts w:asciiTheme="minorHAnsi" w:hAnsiTheme="minorHAnsi" w:cstheme="minorHAnsi"/>
-          <w:b/>
-          <w:spacing w:val="-4"/>
-          <w:sz w:val="28"/>
-          <w:szCs w:val="28"/>
-        </w:rPr>
-        <w:t xml:space="preserve"> </w:t>
-      </w:r>
-      <w:r>
-        <w:rPr>
-          <w:rFonts w:asciiTheme="minorHAnsi" w:hAnsiTheme="minorHAnsi" w:cstheme="minorHAnsi"/>
-          <w:b/>
-          <w:sz w:val="28"/>
-          <w:szCs w:val="28"/>
-        </w:rPr>
-        <w:t>SUERTE</w:t>
-      </w:r>
-      <w:r>
-        <w:rPr>
-          <w:rFonts w:asciiTheme="minorHAnsi" w:hAnsiTheme="minorHAnsi" w:cstheme="minorHAnsi"/>
-          <w:b/>
-          <w:spacing w:val="-5"/>
-          <w:sz w:val="28"/>
-          <w:szCs w:val="28"/>
-        </w:rPr>
-        <w:t xml:space="preserve"> </w:t>
-      </w:r>
-      <w:r>
-        <w:rPr>
-          <w:rFonts w:asciiTheme="minorHAnsi" w:hAnsiTheme="minorHAnsi" w:cstheme="minorHAnsi"/>
-          <w:sz w:val="28"/>
-          <w:szCs w:val="28"/>
-        </w:rPr>
-        <w:t>genera</w:t>
-      </w:r>
-      <w:r>
-        <w:rPr>
-          <w:rFonts w:asciiTheme="minorHAnsi" w:hAnsiTheme="minorHAnsi" w:cstheme="minorHAnsi"/>
-          <w:spacing w:val="-11"/>
-          <w:sz w:val="28"/>
-          <w:szCs w:val="28"/>
-        </w:rPr>
-        <w:t xml:space="preserve"> </w:t>
-      </w:r>
-      <w:r>
-        <w:rPr>
-          <w:rFonts w:asciiTheme="minorHAnsi" w:hAnsiTheme="minorHAnsi" w:cstheme="minorHAnsi"/>
-          <w:sz w:val="28"/>
-          <w:szCs w:val="28"/>
-        </w:rPr>
-        <w:t>un</w:t>
-      </w:r>
-      <w:r>
-        <w:rPr>
-          <w:rFonts w:asciiTheme="minorHAnsi" w:hAnsiTheme="minorHAnsi" w:cstheme="minorHAnsi"/>
           <w:spacing w:val="-7"/>
           <w:sz w:val="28"/>
           <w:szCs w:val="28"/>
         </w:rPr>
-        <w:t xml:space="preserve"> </w:t>
+        <w:t xml:space="preserve">entrada </w:t>
       </w:r>
       <w:r>
         <w:rPr>
@@ -403,7 +390,7 @@
           <w:sz w:val="28"/>
           <w:szCs w:val="28"/>
         </w:rPr>
-        <w:t>número</w:t>
+        <w:t>aleatoria</w:t>
       </w:r>
       <w:r>
         <w:rPr>
@@ -424,7 +411,28 @@
           <w:sz w:val="28"/>
           <w:szCs w:val="28"/>
         </w:rPr>
-        <w:t>aleatorio</w:t>
+        <w:t>de</w:t>
+      </w:r>
+      <w:r>
+        <w:rPr>
+          <w:rFonts w:asciiTheme="minorHAnsi" w:hAnsiTheme="minorHAnsi" w:cstheme="minorHAnsi"/>
+          <w:b/>
+          <w:bCs/>
+          <w:spacing w:val="-8"/>
+          <w:sz w:val="28"/>
+          <w:szCs w:val="28"/>
+        </w:rPr>
+        <w:t xml:space="preserve"> </w:t>
+      </w:r>
+      <w:r>
+        <w:rPr>
+          <w:rFonts w:asciiTheme="minorHAnsi" w:hAnsiTheme="minorHAnsi" w:cstheme="minorHAnsi"/>
+          <w:b/>
+          <w:bCs/>
+          <w:sz w:val="28"/>
+          <w:szCs w:val="28"/>
+        </w:rPr>
+        <w:t>4</w:t>
       </w:r>
       <w:r>
         <w:rPr>
@@ -445,48 +453,6 @@
           <w:sz w:val="28"/>
           <w:szCs w:val="28"/>
         </w:rPr>
-        <w:t>de</w:t>
-      </w:r>
-      <w:r>
-        <w:rPr>
-          <w:rFonts w:asciiTheme="minorHAnsi" w:hAnsiTheme="minorHAnsi" w:cstheme="minorHAnsi"/>
-          <w:b/>
-          <w:bCs/>
-          <w:spacing w:val="-8"/>
-          <w:sz w:val="28"/>
-          <w:szCs w:val="28"/>
-        </w:rPr>
-        <w:t xml:space="preserve"> </w:t>
-      </w:r>
-      <w:r>
-        <w:rPr>
-          <w:rFonts w:asciiTheme="minorHAnsi" w:hAnsiTheme="minorHAnsi" w:cstheme="minorHAnsi"/>
-          <w:b/>
-          <w:bCs/>
-          <w:sz w:val="28"/>
-          <w:szCs w:val="28"/>
-        </w:rPr>
-        <w:t>4</w:t>
-      </w:r>
-      <w:r>
-        <w:rPr>
-          <w:rFonts w:asciiTheme="minorHAnsi" w:hAnsiTheme="minorHAnsi" w:cstheme="minorHAnsi"/>
-          <w:b/>
-          <w:bCs/>
-          <w:spacing w:val="-7"/>
-          <w:sz w:val="28"/>
-          <w:szCs w:val="28"/>
-        </w:rPr>
-        <w:t xml:space="preserve"> </w:t>
-      </w:r>
-      <w:r>
-        <w:rPr>
-          <w:rFonts w:asciiTheme="minorHAnsi" w:hAnsiTheme="minorHAnsi" w:cstheme="minorHAnsi"/>
-          <w:b/>
-          <w:bCs/>
-          <w:sz w:val="28"/>
-          <w:szCs w:val="28"/>
-        </w:rPr>
         <w:t>dígitos</w:t>
       </w:r>
       <w:r>
@@ -538,7 +504,7 @@
           <w:sz w:val="28"/>
           <w:szCs w:val="28"/>
         </w:rPr>
-        <w:t xml:space="preserve">cual puedes participar por el premio mayor (el premio </w:t>
+        <w:t>cual puedes participar por el mayor (</w:t>
       </w:r>
       <w:r>
         <w:rPr>
@@ -591,19 +557,10 @@
       <w:r>
         <w:rPr>
           <w:rFonts w:asciiTheme="minorHAnsi" w:hAnsiTheme="minorHAnsi" w:cstheme="minorHAnsi"/>
-          <w:spacing w:val="-11"/>
-          <w:sz w:val="28"/>
-          <w:szCs w:val="28"/>
-        </w:rPr>
-        <w:t xml:space="preserve"> </w:t>
-      </w:r>
-      <w:r>
-        <w:rPr>
-          <w:rFonts w:asciiTheme="minorHAnsi" w:hAnsiTheme="minorHAnsi" w:cstheme="minorHAnsi"/>
-          <w:sz w:val="28"/>
-          <w:szCs w:val="28"/>
-        </w:rPr>
-        <w:t>boleta</w:t>
+          <w:sz w:val="28"/>
+          <w:szCs w:val="28"/>
+        </w:rPr>
+        <w:t xml:space="preserve"> entrada</w:t>
       </w:r>
       <w:r>
         <w:rPr>
@@ -710,6 +667,32 @@
       <w:r>
         <w:rPr>
           <w:rFonts w:asciiTheme="minorHAnsi" w:hAnsiTheme="minorHAnsi" w:cstheme="minorHAnsi"/>
+          <w:spacing w:val="-2"/>
+          <w:sz w:val="28"/>
+          <w:szCs w:val="28"/>
+        </w:rPr>
+        <w:t>.</w:t>
+      </w:r>
+      <w:r>
+        <w:rPr>
+          <w:rFonts w:asciiTheme="minorHAnsi" w:hAnsiTheme="minorHAnsi" w:cstheme="minorHAnsi"/>
+          <w:spacing w:val="-2"/>
+          <w:sz w:val="28"/>
+          <w:szCs w:val="28"/>
+        </w:rPr>
+        <w:t xml:space="preserve"> </w:t>
+      </w:r>
+      <w:r>
+        <w:rPr>
+          <w:rFonts w:asciiTheme="minorHAnsi" w:hAnsiTheme="minorHAnsi" w:cstheme="minorHAnsi"/>
+          <w:sz w:val="28"/>
+          <w:szCs w:val="28"/>
+        </w:rPr>
+        <w:t>El</w:t>
+      </w:r>
+      <w:r>
+        <w:rPr>
+          <w:rFonts w:asciiTheme="minorHAnsi" w:hAnsiTheme="minorHAnsi" w:cstheme="minorHAnsi"/>
           <w:spacing w:val="-3"/>
           <w:sz w:val="28"/>
           <w:szCs w:val="28"/>
@@ -722,7 +705,7 @@
           <w:sz w:val="28"/>
           <w:szCs w:val="28"/>
         </w:rPr>
-        <w:t>en</w:t>
+        <w:t>afortunado</w:t>
       </w:r>
       <w:r>
         <w:rPr>
@@ -739,7 +722,58 @@
           <w:sz w:val="28"/>
           <w:szCs w:val="28"/>
         </w:rPr>
-        <w:t>el</w:t>
+        <w:t>del</w:t>
+      </w:r>
+      <w:r>
+        <w:rPr>
+          <w:rFonts w:asciiTheme="minorHAnsi" w:hAnsiTheme="minorHAnsi" w:cstheme="minorHAnsi"/>
+          <w:spacing w:val="-3"/>
+          <w:sz w:val="28"/>
+          <w:szCs w:val="28"/>
+        </w:rPr>
+        <w:t xml:space="preserve"> </w:t>
+      </w:r>
+      <w:r>
+        <w:rPr>
+          <w:rFonts w:asciiTheme="minorHAnsi" w:hAnsiTheme="minorHAnsi" w:cstheme="minorHAnsi"/>
+          <w:sz w:val="28"/>
+          <w:szCs w:val="28"/>
+        </w:rPr>
+        <w:t>mayor</w:t>
+      </w:r>
+      <w:r>
+        <w:rPr>
+          <w:rFonts w:asciiTheme="minorHAnsi" w:hAnsiTheme="minorHAnsi" w:cstheme="minorHAnsi"/>
+          <w:spacing w:val="-3"/>
+          <w:sz w:val="28"/>
+          <w:szCs w:val="28"/>
+        </w:rPr>
+        <w:t xml:space="preserve"> </w:t>
+      </w:r>
+      <w:r>
+        <w:rPr>
+          <w:rFonts w:asciiTheme="minorHAnsi" w:hAnsiTheme="minorHAnsi" w:cstheme="minorHAnsi"/>
+          <w:sz w:val="28"/>
+          <w:szCs w:val="28"/>
+        </w:rPr>
+        <w:t>será</w:t>
+      </w:r>
+      <w:r>
+        <w:rPr>
+          <w:rFonts w:asciiTheme="minorHAnsi" w:hAnsiTheme="minorHAnsi" w:cstheme="minorHAnsi"/>
+          <w:spacing w:val="-5"/>
+          <w:sz w:val="28"/>
+          <w:szCs w:val="28"/>
+        </w:rPr>
+        <w:t xml:space="preserve"> </w:t>
+      </w:r>
+      <w:r>
+        <w:rPr>
+          <w:rFonts w:asciiTheme="minorHAnsi" w:hAnsiTheme="minorHAnsi" w:cstheme="minorHAnsi"/>
+          <w:sz w:val="28"/>
+          <w:szCs w:val="28"/>
+        </w:rPr>
+        <w:t>la</w:t>
       </w:r>
       <w:r>
         <w:rPr>
@@ -748,24 +782,66 @@
           <w:sz w:val="28"/>
           <w:szCs w:val="28"/>
         </w:rPr>
-        <w:t xml:space="preserve"> sorteo.</w:t>
-      </w:r>
-      <w:r>
-        <w:rPr>
-          <w:rFonts w:asciiTheme="minorHAnsi" w:hAnsiTheme="minorHAnsi" w:cstheme="minorHAnsi"/>
-          <w:spacing w:val="-2"/>
-          <w:sz w:val="28"/>
-          <w:szCs w:val="28"/>
-        </w:rPr>
-        <w:t xml:space="preserve"> </w:t>
-      </w:r>
-      <w:r>
-        <w:rPr>
-          <w:rFonts w:asciiTheme="minorHAnsi" w:hAnsiTheme="minorHAnsi" w:cstheme="minorHAnsi"/>
-          <w:sz w:val="28"/>
-          <w:szCs w:val="28"/>
-        </w:rPr>
-        <w:t>El</w:t>
+        <w:t xml:space="preserve"> </w:t>
+      </w:r>
+      <w:r>
+        <w:rPr>
+          <w:rFonts w:asciiTheme="minorHAnsi" w:hAnsiTheme="minorHAnsi" w:cstheme="minorHAnsi"/>
+          <w:sz w:val="28"/>
+          <w:szCs w:val="28"/>
+        </w:rPr>
+        <w:t>persona</w:t>
+      </w:r>
+      <w:r>
+        <w:rPr>
+          <w:rFonts w:asciiTheme="minorHAnsi" w:hAnsiTheme="minorHAnsi" w:cstheme="minorHAnsi"/>
+          <w:spacing w:val="-4"/>
+          <w:sz w:val="28"/>
+          <w:szCs w:val="28"/>
+        </w:rPr>
+        <w:t xml:space="preserve"> </w:t>
+      </w:r>
+      <w:r>
+        <w:rPr>
+          <w:rFonts w:asciiTheme="minorHAnsi" w:hAnsiTheme="minorHAnsi" w:cstheme="minorHAnsi"/>
+          <w:sz w:val="28"/>
+          <w:szCs w:val="28"/>
+        </w:rPr>
+        <w:t>que</w:t>
+      </w:r>
+      <w:r>
+        <w:rPr>
+          <w:rFonts w:asciiTheme="minorHAnsi" w:hAnsiTheme="minorHAnsi" w:cstheme="minorHAnsi"/>
+          <w:spacing w:val="-4"/>
+          <w:sz w:val="28"/>
+          <w:szCs w:val="28"/>
+        </w:rPr>
+        <w:t xml:space="preserve"> </w:t>
+      </w:r>
+      <w:r>
+        <w:rPr>
+          <w:rFonts w:asciiTheme="minorHAnsi" w:hAnsiTheme="minorHAnsi" w:cstheme="minorHAnsi"/>
+          <w:sz w:val="28"/>
+          <w:szCs w:val="28"/>
+        </w:rPr>
+        <w:t>tenga</w:t>
+      </w:r>
+      <w:r>
+        <w:rPr>
+          <w:rFonts w:asciiTheme="minorHAnsi" w:hAnsiTheme="minorHAnsi" w:cstheme="minorHAnsi"/>
+          <w:spacing w:val="-4"/>
+          <w:sz w:val="28"/>
+          <w:szCs w:val="28"/>
+        </w:rPr>
+        <w:t xml:space="preserve"> </w:t>
+      </w:r>
+      <w:r>
+        <w:rPr>
+          <w:rFonts w:asciiTheme="minorHAnsi" w:hAnsiTheme="minorHAnsi" w:cstheme="minorHAnsi"/>
+          <w:sz w:val="28"/>
+          <w:szCs w:val="28"/>
+        </w:rPr>
+        <w:t>mismo</w:t>
       </w:r>
       <w:r>
         <w:rPr>
@@ -782,24 +858,7 @@
           <w:sz w:val="28"/>
           <w:szCs w:val="28"/>
         </w:rPr>
-        <w:t>ganador</w:t>
-      </w:r>
-      <w:r>
-        <w:rPr>
-          <w:rFonts w:asciiTheme="minorHAnsi" w:hAnsiTheme="minorHAnsi" w:cstheme="minorHAnsi"/>
-          <w:spacing w:val="-4"/>
-          <w:sz w:val="28"/>
-          <w:szCs w:val="28"/>
-        </w:rPr>
-        <w:t xml:space="preserve"> </w:t>
-      </w:r>
-      <w:r>
-        <w:rPr>
-          <w:rFonts w:asciiTheme="minorHAnsi" w:hAnsiTheme="minorHAnsi" w:cstheme="minorHAnsi"/>
-          <w:sz w:val="28"/>
-          <w:szCs w:val="28"/>
-        </w:rPr>
-        <w:t>del</w:t>
+        <w:t>número</w:t>
       </w:r>
       <w:r>
         <w:rPr>
@@ -816,177 +875,7 @@
           <w:sz w:val="28"/>
           <w:szCs w:val="28"/>
         </w:rPr>
-        <w:t>premio</w:t>
-      </w:r>
-      <w:r>
-        <w:rPr>
-          <w:rFonts w:asciiTheme="minorHAnsi" w:hAnsiTheme="minorHAnsi" w:cstheme="minorHAnsi"/>
-          <w:spacing w:val="-3"/>
-          <w:sz w:val="28"/>
-          <w:szCs w:val="28"/>
-        </w:rPr>
-        <w:t xml:space="preserve"> </w:t>
-      </w:r>
-      <w:r>
-        <w:rPr>
-          <w:rFonts w:asciiTheme="minorHAnsi" w:hAnsiTheme="minorHAnsi" w:cstheme="minorHAnsi"/>
-          <w:sz w:val="28"/>
-          <w:szCs w:val="28"/>
-        </w:rPr>
-        <w:t>mayor</w:t>
-      </w:r>
-      <w:r>
-        <w:rPr>
-          <w:rFonts w:asciiTheme="minorHAnsi" w:hAnsiTheme="minorHAnsi" w:cstheme="minorHAnsi"/>
-          <w:spacing w:val="-3"/>
-          <w:sz w:val="28"/>
-          <w:szCs w:val="28"/>
-        </w:rPr>
-        <w:t xml:space="preserve"> </w:t>
-      </w:r>
-      <w:r>
-        <w:rPr>
-          <w:rFonts w:asciiTheme="minorHAnsi" w:hAnsiTheme="minorHAnsi" w:cstheme="minorHAnsi"/>
-          <w:sz w:val="28"/>
-          <w:szCs w:val="28"/>
-        </w:rPr>
-        <w:t>será</w:t>
-      </w:r>
-      <w:r>
-        <w:rPr>
-          <w:rFonts w:asciiTheme="minorHAnsi" w:hAnsiTheme="minorHAnsi" w:cstheme="minorHAnsi"/>
-          <w:spacing w:val="-5"/>
-          <w:sz w:val="28"/>
-          <w:szCs w:val="28"/>
-        </w:rPr>
-        <w:t xml:space="preserve"> </w:t>
-      </w:r>
-      <w:r>
-        <w:rPr>
-          <w:rFonts w:asciiTheme="minorHAnsi" w:hAnsiTheme="minorHAnsi" w:cstheme="minorHAnsi"/>
-          <w:sz w:val="28"/>
-          <w:szCs w:val="28"/>
-        </w:rPr>
-        <w:t>la</w:t>
-      </w:r>
-      <w:r>
-        <w:rPr>
-          <w:rFonts w:asciiTheme="minorHAnsi" w:hAnsiTheme="minorHAnsi" w:cstheme="minorHAnsi"/>
-          <w:spacing w:val="-2"/>
-          <w:sz w:val="28"/>
-          <w:szCs w:val="28"/>
-        </w:rPr>
-        <w:t xml:space="preserve"> </w:t>
-      </w:r>
-      <w:r>
-        <w:rPr>
-          <w:rFonts w:asciiTheme="minorHAnsi" w:hAnsiTheme="minorHAnsi" w:cstheme="minorHAnsi"/>
-          <w:sz w:val="28"/>
-          <w:szCs w:val="28"/>
-        </w:rPr>
-        <w:t>persona</w:t>
-      </w:r>
-      <w:r>
-        <w:rPr>
-          <w:rFonts w:asciiTheme="minorHAnsi" w:hAnsiTheme="minorHAnsi" w:cstheme="minorHAnsi"/>
-          <w:spacing w:val="-4"/>
-          <w:sz w:val="28"/>
-          <w:szCs w:val="28"/>
-        </w:rPr>
-        <w:t xml:space="preserve"> </w:t>
-      </w:r>
-      <w:r>
-        <w:rPr>
-          <w:rFonts w:asciiTheme="minorHAnsi" w:hAnsiTheme="minorHAnsi" w:cstheme="minorHAnsi"/>
-          <w:sz w:val="28"/>
-          <w:szCs w:val="28"/>
-        </w:rPr>
-        <w:t>que</w:t>
-      </w:r>
-      <w:r>
-        <w:rPr>
-          <w:rFonts w:asciiTheme="minorHAnsi" w:hAnsiTheme="minorHAnsi" w:cstheme="minorHAnsi"/>
-          <w:spacing w:val="-4"/>
-          <w:sz w:val="28"/>
-          <w:szCs w:val="28"/>
-        </w:rPr>
-        <w:t xml:space="preserve"> </w:t>
-      </w:r>
-      <w:r>
-        <w:rPr>
-          <w:rFonts w:asciiTheme="minorHAnsi" w:hAnsiTheme="minorHAnsi" w:cstheme="minorHAnsi"/>
-          <w:sz w:val="28"/>
-          <w:szCs w:val="28"/>
-        </w:rPr>
-        <w:t>tenga</w:t>
-      </w:r>
-      <w:r>
-        <w:rPr>
-          <w:rFonts w:asciiTheme="minorHAnsi" w:hAnsiTheme="minorHAnsi" w:cstheme="minorHAnsi"/>
-          <w:spacing w:val="-4"/>
-          <w:sz w:val="28"/>
-          <w:szCs w:val="28"/>
-        </w:rPr>
-        <w:t xml:space="preserve"> </w:t>
-      </w:r>
-      <w:r>
-        <w:rPr>
-          <w:rFonts w:asciiTheme="minorHAnsi" w:hAnsiTheme="minorHAnsi" w:cstheme="minorHAnsi"/>
-          <w:sz w:val="28"/>
-          <w:szCs w:val="28"/>
-        </w:rPr>
-        <w:t>mismo</w:t>
-      </w:r>
-      <w:r>
-        <w:rPr>
-          <w:rFonts w:asciiTheme="minorHAnsi" w:hAnsiTheme="minorHAnsi" w:cstheme="minorHAnsi"/>
-          <w:spacing w:val="-3"/>
-          <w:sz w:val="28"/>
-          <w:szCs w:val="28"/>
-        </w:rPr>
-        <w:t xml:space="preserve"> </w:t>
-      </w:r>
-      <w:r>
-        <w:rPr>
-          <w:rFonts w:asciiTheme="minorHAnsi" w:hAnsiTheme="minorHAnsi" w:cstheme="minorHAnsi"/>
-          <w:sz w:val="28"/>
-          <w:szCs w:val="28"/>
-        </w:rPr>
-        <w:t>número</w:t>
-      </w:r>
-      <w:r>
-        <w:rPr>
-          <w:rFonts w:asciiTheme="minorHAnsi" w:hAnsiTheme="minorHAnsi" w:cstheme="minorHAnsi"/>
-          <w:spacing w:val="-3"/>
-          <w:sz w:val="28"/>
-          <w:szCs w:val="28"/>
-        </w:rPr>
-        <w:t xml:space="preserve"> </w:t>
-      </w:r>
-      <w:r>
-        <w:rPr>
-          <w:rFonts w:asciiTheme="minorHAnsi" w:hAnsiTheme="minorHAnsi" w:cstheme="minorHAnsi"/>
-          <w:sz w:val="28"/>
-          <w:szCs w:val="28"/>
-        </w:rPr>
-        <w:t>del premio</w:t>
-      </w:r>
-      <w:r>
-        <w:rPr>
-          <w:rFonts w:asciiTheme="minorHAnsi" w:hAnsiTheme="minorHAnsi" w:cstheme="minorHAnsi"/>
-          <w:spacing w:val="-5"/>
-          <w:sz w:val="28"/>
-          <w:szCs w:val="28"/>
-        </w:rPr>
-        <w:t xml:space="preserve"> </w:t>
-      </w:r>
-      <w:r>
-        <w:rPr>
-          <w:rFonts w:asciiTheme="minorHAnsi" w:hAnsiTheme="minorHAnsi" w:cstheme="minorHAnsi"/>
-          <w:sz w:val="28"/>
-          <w:szCs w:val="28"/>
-        </w:rPr>
-        <w:t>mayor</w:t>
+        <w:t>del mayor</w:t>
       </w:r>
       <w:r>
         <w:rPr>
@@ -1013,7 +902,7 @@
           <w:sz w:val="28"/>
           <w:szCs w:val="28"/>
         </w:rPr>
-        <w:t>La Loter</w:t>
+        <w:t xml:space="preserve">La </w:t>
       </w:r>
       <w:r>
         <w:rPr>
@@ -1023,7 +912,7 @@
           <w:sz w:val="28"/>
           <w:szCs w:val="28"/>
         </w:rPr>
-        <w:t>í</w:t>
+        <w:t>d</w:t>
       </w:r>
       <w:r>
         <w:rPr>
@@ -1033,7 +922,7 @@
           <w:sz w:val="28"/>
           <w:szCs w:val="28"/>
         </w:rPr>
-        <w:t xml:space="preserve">a </w:t>
+        <w:t>e Medel</w:t>
       </w:r>
       <w:r>
         <w:rPr>
@@ -1043,7 +932,7 @@
           <w:sz w:val="28"/>
           <w:szCs w:val="28"/>
         </w:rPr>
-        <w:t>d</w:t>
+        <w:t>l</w:t>
       </w:r>
       <w:r>
         <w:rPr>
@@ -1053,26 +942,6 @@
           <w:sz w:val="28"/>
           <w:szCs w:val="28"/>
         </w:rPr>
-        <w:t>e Medel</w:t>
-      </w:r>
-      <w:r>
-        <w:rPr>
-          <w:rFonts w:asciiTheme="minorHAnsi" w:hAnsiTheme="minorHAnsi" w:cstheme="minorHAnsi"/>
-          <w:b/>
-          <w:bCs/>
-          <w:sz w:val="28"/>
-          <w:szCs w:val="28"/>
-        </w:rPr>
-        <w:t>l</w:t>
-      </w:r>
-      <w:r>
-        <w:rPr>
-          <w:rFonts w:asciiTheme="minorHAnsi" w:hAnsiTheme="minorHAnsi" w:cstheme="minorHAnsi"/>
-          <w:b/>
-          <w:bCs/>
-          <w:sz w:val="28"/>
-          <w:szCs w:val="28"/>
-        </w:rPr>
         <w:t>ín</w:t>
       </w:r>
       <w:r>
@@ -1089,7 +958,23 @@
           <w:sz w:val="28"/>
           <w:szCs w:val="28"/>
         </w:rPr>
-        <w:t>de la fecha estipulada para el sorteo, así utilizamos un método de selección imparcial y transparente con nuestros clientes.</w:t>
+        <w:t xml:space="preserve">de la fecha estipulada para el </w:t>
+      </w:r>
+      <w:r>
+        <w:rPr>
+          <w:rFonts w:asciiTheme="minorHAnsi" w:hAnsiTheme="minorHAnsi" w:cstheme="minorHAnsi"/>
+          <w:sz w:val="28"/>
+          <w:szCs w:val="28"/>
+        </w:rPr>
+        <w:t>evento</w:t>
+      </w:r>
+      <w:r>
+        <w:rPr>
+          <w:rFonts w:asciiTheme="minorHAnsi" w:hAnsiTheme="minorHAnsi" w:cstheme="minorHAnsi"/>
+          <w:sz w:val="28"/>
+          <w:szCs w:val="28"/>
+        </w:rPr>
+        <w:t>, así utilizamos un método de selección imparcial y transparente con nuestros clientes.</w:t>
       </w:r>
     </w:p>
     <w:p>
@@ -1121,7 +1006,23 @@
           <w:sz w:val="28"/>
           <w:szCs w:val="28"/>
         </w:rPr>
-        <w:t xml:space="preserve">El ganador será notificado por </w:t>
+        <w:t xml:space="preserve">El </w:t>
+      </w:r>
+      <w:r>
+        <w:rPr>
+          <w:rFonts w:asciiTheme="minorHAnsi" w:hAnsiTheme="minorHAnsi" w:cstheme="minorHAnsi"/>
+          <w:sz w:val="28"/>
+          <w:szCs w:val="28"/>
+        </w:rPr>
+        <w:t>afortunado</w:t>
+      </w:r>
+      <w:r>
+        <w:rPr>
+          <w:rFonts w:asciiTheme="minorHAnsi" w:hAnsiTheme="minorHAnsi" w:cstheme="minorHAnsi"/>
+          <w:sz w:val="28"/>
+          <w:szCs w:val="28"/>
+        </w:rPr>
+        <w:t xml:space="preserve"> será notificado por </w:t>
       </w:r>
       <w:r>
         <w:rPr>
@@ -1139,23 +1040,103 @@
           <w:sz w:val="28"/>
           <w:szCs w:val="28"/>
         </w:rPr>
-        <w:t xml:space="preserve"> dentro de los 7 días hábiles posteriores al sorteo.</w:t>
-      </w:r>
-      <w:r>
-        <w:rPr>
-          <w:rFonts w:asciiTheme="minorHAnsi" w:hAnsiTheme="minorHAnsi" w:cstheme="minorHAnsi"/>
-          <w:sz w:val="28"/>
-          <w:szCs w:val="28"/>
-        </w:rPr>
-        <w:t xml:space="preserve"> </w:t>
-      </w:r>
-      <w:r>
-        <w:rPr>
-          <w:rFonts w:asciiTheme="minorHAnsi" w:hAnsiTheme="minorHAnsi" w:cstheme="minorHAnsi"/>
-          <w:sz w:val="28"/>
-          <w:szCs w:val="28"/>
-        </w:rPr>
-        <w:t>Si el ganador no reclama el premio dentro de un período de 30 días a partir de la fecha de notificación, se procederá a realizar un nuevo sorteo.</w:t>
+        <w:t xml:space="preserve"> dentro de los </w:t>
+      </w:r>
+      <w:r>
+        <w:rPr>
+          <w:rFonts w:asciiTheme="minorHAnsi" w:hAnsiTheme="minorHAnsi" w:cstheme="minorHAnsi"/>
+          <w:sz w:val="28"/>
+          <w:szCs w:val="28"/>
+        </w:rPr>
+        <w:t>10</w:t>
+      </w:r>
+      <w:r>
+        <w:rPr>
+          <w:rFonts w:asciiTheme="minorHAnsi" w:hAnsiTheme="minorHAnsi" w:cstheme="minorHAnsi"/>
+          <w:sz w:val="28"/>
+          <w:szCs w:val="28"/>
+        </w:rPr>
+        <w:t xml:space="preserve"> días hábiles posteriores al </w:t>
+      </w:r>
+      <w:r>
+        <w:rPr>
+          <w:rFonts w:asciiTheme="minorHAnsi" w:hAnsiTheme="minorHAnsi" w:cstheme="minorHAnsi"/>
+          <w:sz w:val="28"/>
+          <w:szCs w:val="28"/>
+        </w:rPr>
+        <w:t>evento</w:t>
+      </w:r>
+      <w:r>
+        <w:rPr>
+          <w:rFonts w:asciiTheme="minorHAnsi" w:hAnsiTheme="minorHAnsi" w:cstheme="minorHAnsi"/>
+          <w:sz w:val="28"/>
+          <w:szCs w:val="28"/>
+        </w:rPr>
+        <w:t>.</w:t>
+      </w:r>
+      <w:r>
+        <w:rPr>
+          <w:rFonts w:asciiTheme="minorHAnsi" w:hAnsiTheme="minorHAnsi" w:cstheme="minorHAnsi"/>
+          <w:sz w:val="28"/>
+          <w:szCs w:val="28"/>
+        </w:rPr>
+        <w:t xml:space="preserve"> </w:t>
+      </w:r>
+      <w:r>
+        <w:rPr>
+          <w:rFonts w:asciiTheme="minorHAnsi" w:hAnsiTheme="minorHAnsi" w:cstheme="minorHAnsi"/>
+          <w:sz w:val="28"/>
+          <w:szCs w:val="28"/>
+        </w:rPr>
+        <w:t xml:space="preserve">Si el </w:t>
+      </w:r>
+      <w:r>
+        <w:rPr>
+          <w:rFonts w:asciiTheme="minorHAnsi" w:hAnsiTheme="minorHAnsi" w:cstheme="minorHAnsi"/>
+          <w:sz w:val="28"/>
+          <w:szCs w:val="28"/>
+        </w:rPr>
+        <w:t>afortunado</w:t>
+      </w:r>
+      <w:r>
+        <w:rPr>
+          <w:rFonts w:asciiTheme="minorHAnsi" w:hAnsiTheme="minorHAnsi" w:cstheme="minorHAnsi"/>
+          <w:sz w:val="28"/>
+          <w:szCs w:val="28"/>
+        </w:rPr>
+        <w:t xml:space="preserve"> no reclama el </w:t>
+      </w:r>
+      <w:r>
+        <w:rPr>
+          <w:rFonts w:asciiTheme="minorHAnsi" w:hAnsiTheme="minorHAnsi" w:cstheme="minorHAnsi"/>
+          <w:sz w:val="28"/>
+          <w:szCs w:val="28"/>
+        </w:rPr>
+        <w:t>mayor</w:t>
+      </w:r>
+      <w:r>
+        <w:rPr>
+          <w:rFonts w:asciiTheme="minorHAnsi" w:hAnsiTheme="minorHAnsi" w:cstheme="minorHAnsi"/>
+          <w:sz w:val="28"/>
+          <w:szCs w:val="28"/>
+        </w:rPr>
+        <w:t xml:space="preserve"> dentro de un período de 30 días a partir de la fecha de notificación, se procederá a realizar un nuevo </w:t>
+      </w:r>
+      <w:r>
+        <w:rPr>
+          <w:rFonts w:asciiTheme="minorHAnsi" w:hAnsiTheme="minorHAnsi" w:cstheme="minorHAnsi"/>
+          <w:sz w:val="28"/>
+          <w:szCs w:val="28"/>
+        </w:rPr>
+        <w:t>evento</w:t>
+      </w:r>
+      <w:r>
+        <w:rPr>
+          <w:rFonts w:asciiTheme="minorHAnsi" w:hAnsiTheme="minorHAnsi" w:cstheme="minorHAnsi"/>
+          <w:sz w:val="28"/>
+          <w:szCs w:val="28"/>
+        </w:rPr>
+        <w:t>.</w:t>
       </w:r>
     </w:p>
     <w:p>
@@ -1337,53 +1318,11 @@
       <w:r>
         <w:rPr>
           <w:rFonts w:asciiTheme="minorHAnsi" w:hAnsiTheme="minorHAnsi" w:cstheme="minorHAnsi"/>
-          <w:sz w:val="28"/>
-          <w:szCs w:val="28"/>
-        </w:rPr>
-        <w:t>cancelar</w:t>
-      </w:r>
-      <w:r>
-        <w:rPr>
-          <w:rFonts w:asciiTheme="minorHAnsi" w:hAnsiTheme="minorHAnsi" w:cstheme="minorHAnsi"/>
-          <w:spacing w:val="-11"/>
-          <w:sz w:val="28"/>
-          <w:szCs w:val="28"/>
-        </w:rPr>
-        <w:t xml:space="preserve"> </w:t>
-      </w:r>
-      <w:r>
-        <w:rPr>
-          <w:rFonts w:asciiTheme="minorHAnsi" w:hAnsiTheme="minorHAnsi" w:cstheme="minorHAnsi"/>
-          <w:sz w:val="28"/>
-          <w:szCs w:val="28"/>
-        </w:rPr>
-        <w:t>la</w:t>
-      </w:r>
-      <w:r>
-        <w:rPr>
-          <w:rFonts w:asciiTheme="minorHAnsi" w:hAnsiTheme="minorHAnsi" w:cstheme="minorHAnsi"/>
-          <w:spacing w:val="-10"/>
-          <w:sz w:val="28"/>
-          <w:szCs w:val="28"/>
-        </w:rPr>
-        <w:t xml:space="preserve"> </w:t>
-      </w:r>
-      <w:r>
-        <w:rPr>
-          <w:rFonts w:asciiTheme="minorHAnsi" w:hAnsiTheme="minorHAnsi" w:cstheme="minorHAnsi"/>
-          <w:sz w:val="28"/>
-          <w:szCs w:val="28"/>
-        </w:rPr>
-        <w:t>rifa</w:t>
-      </w:r>
-      <w:r>
-        <w:rPr>
-          <w:rFonts w:asciiTheme="minorHAnsi" w:hAnsiTheme="minorHAnsi" w:cstheme="minorHAnsi"/>
-          <w:spacing w:val="-10"/>
-          <w:sz w:val="28"/>
-          <w:szCs w:val="28"/>
-        </w:rPr>
-        <w:t xml:space="preserve"> </w:t>
+          <w:spacing w:val="-8"/>
+          <w:sz w:val="28"/>
+          <w:szCs w:val="28"/>
+        </w:rPr>
+        <w:t xml:space="preserve">el evento </w:t>
       </w:r>
       <w:r>
         <w:rPr>
@@ -1449,17 +1388,32 @@
           <w:sz w:val="28"/>
           <w:szCs w:val="28"/>
         </w:rPr>
-        <w:t xml:space="preserve">Para obtener más información o aclaraciones sobre estos términos y condiciones, los participantes pueden ponerse en contacto con nosotros a </w:t>
-      </w:r>
-      <w:r>
-        <w:rPr>
-          <w:rFonts w:asciiTheme="minorHAnsi" w:hAnsiTheme="minorHAnsi" w:cstheme="minorHAnsi"/>
-          <w:sz w:val="28"/>
-          <w:szCs w:val="28"/>
-        </w:rPr>
-        <w:lastRenderedPageBreak/>
-        <w:t>través de los canales de comunicación indicados en nuestra página web.</w:t>
-      </w:r>
+        <w:t>Para obtener más información o aclaraciones sobre estos términos y condiciones, los participantes pueden ponerse en contacto con nosotros a través de los canales de comunicación indicados en nuestra página web.</w:t>
+      </w:r>
+    </w:p>
+    <w:p>
+      <w:pPr>
+        <w:pStyle w:val="Textoindependiente"/>
+        <w:spacing w:line="360" w:lineRule="auto"/>
+        <w:ind w:right="115"/>
+        <w:rPr>
+          <w:rFonts w:asciiTheme="minorHAnsi" w:hAnsiTheme="minorHAnsi" w:cstheme="minorHAnsi"/>
+          <w:sz w:val="28"/>
+          <w:szCs w:val="28"/>
+        </w:rPr>
+      </w:pPr>
+    </w:p>
+    <w:p>
+      <w:pPr>
+        <w:pStyle w:val="Textoindependiente"/>
+        <w:spacing w:line="360" w:lineRule="auto"/>
+        <w:ind w:right="115"/>
+        <w:rPr>
+          <w:rFonts w:asciiTheme="minorHAnsi" w:hAnsiTheme="minorHAnsi" w:cstheme="minorHAnsi"/>
+          <w:sz w:val="28"/>
+          <w:szCs w:val="28"/>
+        </w:rPr>
+      </w:pPr>
     </w:p>
     <w:p>
       <w:pPr>
@@ -1478,7 +1432,24 @@
           <w:sz w:val="28"/>
           <w:szCs w:val="28"/>
         </w:rPr>
-        <w:t>Al participar en esta rifa, los usuarios aceptan cumplir con estos términos y condiciones en su totalidad.</w:t>
+        <w:lastRenderedPageBreak/>
+        <w:t>Al participar en es</w:t>
+      </w:r>
+      <w:r>
+        <w:rPr>
+          <w:rFonts w:asciiTheme="minorHAnsi" w:hAnsiTheme="minorHAnsi" w:cstheme="minorHAnsi"/>
+          <w:sz w:val="28"/>
+          <w:szCs w:val="28"/>
+        </w:rPr>
+        <w:t>te evento</w:t>
+      </w:r>
+      <w:r>
+        <w:rPr>
+          <w:rFonts w:asciiTheme="minorHAnsi" w:hAnsiTheme="minorHAnsi" w:cstheme="minorHAnsi"/>
+          <w:sz w:val="28"/>
+          <w:szCs w:val="28"/>
+        </w:rPr>
+        <w:t>, los usuarios aceptan cumplir con estos términos y condiciones en su totalidad.</w:t>
       </w:r>
     </w:p>
     <w:p>
@@ -1530,7 +1501,7 @@
           <w:sz w:val="28"/>
           <w:szCs w:val="28"/>
         </w:rPr>
-        <w:t>eldiadetusuerte.com</w:t>
+        <w:t>nixcol</w:t>
       </w:r>
       <w:r>
         <w:rPr>
@@ -1540,23 +1511,15 @@
           <w:sz w:val="28"/>
           <w:szCs w:val="28"/>
         </w:rPr>
-        <w:t>/</w:t>
-      </w:r>
-      <w:r>
-        <w:rPr>
-          <w:rFonts w:asciiTheme="minorHAnsi" w:hAnsiTheme="minorHAnsi" w:cstheme="minorHAnsi"/>
-          <w:sz w:val="28"/>
-          <w:szCs w:val="28"/>
-        </w:rPr>
-        <w:t xml:space="preserve"> son:</w:t>
-      </w:r>
-      <w:r>
-        <w:rPr>
-          <w:rFonts w:asciiTheme="minorHAnsi" w:hAnsiTheme="minorHAnsi" w:cstheme="minorHAnsi"/>
-          <w:sz w:val="28"/>
-          <w:szCs w:val="28"/>
-        </w:rPr>
-        <w:t xml:space="preserve"> </w:t>
+        <w:t>.com/</w:t>
+      </w:r>
+      <w:r>
+        <w:rPr>
+          <w:rFonts w:asciiTheme="minorHAnsi" w:hAnsiTheme="minorHAnsi" w:cstheme="minorHAnsi"/>
+          <w:sz w:val="28"/>
+          <w:szCs w:val="28"/>
+        </w:rPr>
+        <w:t xml:space="preserve"> son: </w:t>
       </w:r>
       <w:r>
         <w:rPr>
@@ -1566,7 +1529,15 @@
           <w:sz w:val="28"/>
           <w:szCs w:val="28"/>
         </w:rPr>
-        <w:t>Pagos en línea (tarjeta débito</w:t>
+        <w:t>Pagos en línea (tarjeta débito y PSE)</w:t>
+      </w:r>
+      <w:r>
+        <w:rPr>
+          <w:rFonts w:asciiTheme="minorHAnsi" w:hAnsiTheme="minorHAnsi" w:cstheme="minorHAnsi"/>
+          <w:sz w:val="28"/>
+          <w:szCs w:val="28"/>
+        </w:rPr>
+        <w:t xml:space="preserve"> mediante la pasarela de pagos </w:t>
       </w:r>
       <w:r>
         <w:rPr>
@@ -1576,7 +1547,41 @@
           <w:sz w:val="28"/>
           <w:szCs w:val="28"/>
         </w:rPr>
-        <w:t xml:space="preserve"> </w:t>
+        <w:t>Mercado Pago</w:t>
+      </w:r>
+      <w:r>
+        <w:rPr>
+          <w:rFonts w:asciiTheme="minorHAnsi" w:hAnsiTheme="minorHAnsi" w:cstheme="minorHAnsi"/>
+          <w:sz w:val="28"/>
+          <w:szCs w:val="28"/>
+        </w:rPr>
+        <w:t>. Desde nuestro E</w:t>
+      </w:r>
+      <w:r>
+        <w:rPr>
+          <w:rFonts w:asciiTheme="minorHAnsi" w:hAnsiTheme="minorHAnsi" w:cstheme="minorHAnsi"/>
+          <w:sz w:val="28"/>
+          <w:szCs w:val="28"/>
+        </w:rPr>
+        <w:t>-</w:t>
+      </w:r>
+      <w:proofErr w:type="spellStart"/>
+      <w:r>
+        <w:rPr>
+          <w:rFonts w:asciiTheme="minorHAnsi" w:hAnsiTheme="minorHAnsi" w:cstheme="minorHAnsi"/>
+          <w:sz w:val="28"/>
+          <w:szCs w:val="28"/>
+        </w:rPr>
+        <w:t>commerce</w:t>
+      </w:r>
+      <w:proofErr w:type="spellEnd"/>
+      <w:r>
+        <w:rPr>
+          <w:rFonts w:asciiTheme="minorHAnsi" w:hAnsiTheme="minorHAnsi" w:cstheme="minorHAnsi"/>
+          <w:sz w:val="28"/>
+          <w:szCs w:val="28"/>
+        </w:rPr>
+        <w:t xml:space="preserve"> no capturamos, almacenamos ni transmitimos datos transaccionales. Para esto contamos con los servicios de </w:t>
       </w:r>
       <w:r>
         <w:rPr>
@@ -1586,17 +1591,16 @@
           <w:sz w:val="28"/>
           <w:szCs w:val="28"/>
         </w:rPr>
-        <w:t>y PSE)</w:t>
-      </w:r>
-      <w:r>
-        <w:rPr>
-          <w:rFonts w:asciiTheme="minorHAnsi" w:hAnsiTheme="minorHAnsi" w:cstheme="minorHAnsi"/>
-          <w:sz w:val="28"/>
-          <w:szCs w:val="28"/>
-        </w:rPr>
-        <w:t xml:space="preserve"> mediante la pasarela de pagos </w:t>
-      </w:r>
-      <w:proofErr w:type="spellStart"/>
+        <w:t>Mercado Pago</w:t>
+      </w:r>
+      <w:r>
+        <w:rPr>
+          <w:rFonts w:asciiTheme="minorHAnsi" w:hAnsiTheme="minorHAnsi" w:cstheme="minorHAnsi"/>
+          <w:sz w:val="28"/>
+          <w:szCs w:val="28"/>
+        </w:rPr>
+        <w:t xml:space="preserve">, que es una plataforma de pagos certificada; que garantiza la seguridad de todas las transacciones por medio de software de encriptación, procedimientos de validación y medidas robustas de protección de datos a nivel bancario (certificación PCI nivel 1). Por eso realizar los pagos en nuestro sitio web es seguro. Si su pago es con PSE, la pasarela de pagos </w:t>
+      </w:r>
       <w:r>
         <w:rPr>
           <w:rFonts w:asciiTheme="minorHAnsi" w:hAnsiTheme="minorHAnsi" w:cstheme="minorHAnsi"/>
@@ -1605,75 +1609,8 @@
           <w:sz w:val="28"/>
           <w:szCs w:val="28"/>
         </w:rPr>
-        <w:t>Openpay</w:t>
-      </w:r>
-      <w:proofErr w:type="spellEnd"/>
-      <w:r>
-        <w:rPr>
-          <w:rFonts w:asciiTheme="minorHAnsi" w:hAnsiTheme="minorHAnsi" w:cstheme="minorHAnsi"/>
-          <w:sz w:val="28"/>
-          <w:szCs w:val="28"/>
-        </w:rPr>
-        <w:t>. Desde nuestro E</w:t>
-      </w:r>
-      <w:r>
-        <w:rPr>
-          <w:rFonts w:asciiTheme="minorHAnsi" w:hAnsiTheme="minorHAnsi" w:cstheme="minorHAnsi"/>
-          <w:sz w:val="28"/>
-          <w:szCs w:val="28"/>
-        </w:rPr>
-        <w:t>-</w:t>
-      </w:r>
-      <w:proofErr w:type="spellStart"/>
-      <w:r>
-        <w:rPr>
-          <w:rFonts w:asciiTheme="minorHAnsi" w:hAnsiTheme="minorHAnsi" w:cstheme="minorHAnsi"/>
-          <w:sz w:val="28"/>
-          <w:szCs w:val="28"/>
-        </w:rPr>
-        <w:t>commerce</w:t>
-      </w:r>
-      <w:proofErr w:type="spellEnd"/>
-      <w:r>
-        <w:rPr>
-          <w:rFonts w:asciiTheme="minorHAnsi" w:hAnsiTheme="minorHAnsi" w:cstheme="minorHAnsi"/>
-          <w:sz w:val="28"/>
-          <w:szCs w:val="28"/>
-        </w:rPr>
-        <w:t xml:space="preserve"> no capturamos, almacenamos ni transmitimos datos transaccionales. Para esto contamos con los servicios de </w:t>
-      </w:r>
-      <w:proofErr w:type="spellStart"/>
-      <w:r>
-        <w:rPr>
-          <w:rFonts w:asciiTheme="minorHAnsi" w:hAnsiTheme="minorHAnsi" w:cstheme="minorHAnsi"/>
-          <w:b/>
-          <w:bCs/>
-          <w:sz w:val="28"/>
-          <w:szCs w:val="28"/>
-        </w:rPr>
-        <w:t>Openpay</w:t>
-      </w:r>
-      <w:proofErr w:type="spellEnd"/>
-      <w:r>
-        <w:rPr>
-          <w:rFonts w:asciiTheme="minorHAnsi" w:hAnsiTheme="minorHAnsi" w:cstheme="minorHAnsi"/>
-          <w:sz w:val="28"/>
-          <w:szCs w:val="28"/>
-        </w:rPr>
-        <w:t xml:space="preserve">, que es una plataforma de pagos certificada; que garantiza la seguridad de todas las transacciones por medio de software de encriptación, procedimientos de validación y medidas robustas de protección de datos a nivel bancario (certificación PCI nivel 1). Por eso realizar los pagos en nuestro sitio web es seguro. Si su pago es con PSE, la pasarela de pagos </w:t>
-      </w:r>
-      <w:proofErr w:type="spellStart"/>
-      <w:r>
-        <w:rPr>
-          <w:rFonts w:asciiTheme="minorHAnsi" w:hAnsiTheme="minorHAnsi" w:cstheme="minorHAnsi"/>
-          <w:b/>
-          <w:bCs/>
-          <w:sz w:val="28"/>
-          <w:szCs w:val="28"/>
-        </w:rPr>
-        <w:t>Openpay</w:t>
-      </w:r>
-      <w:proofErr w:type="spellEnd"/>
+        <w:t>Mercado Pago</w:t>
+      </w:r>
       <w:r>
         <w:rPr>
           <w:rFonts w:asciiTheme="minorHAnsi" w:hAnsiTheme="minorHAnsi" w:cstheme="minorHAnsi"/>
@@ -1694,7 +1631,7 @@
 </file>
 
 <file path=word/styles.xml><?xml version="1.0" encoding="utf-8"?>
-<w:styles xmlns:mc="http://schemas.openxmlformats.org/markup-compatibility/2006" xmlns:r="http://schemas.openxmlformats.org/officeDocument/2006/relationships" xmlns:w="http://schemas.openxmlformats.org/wordprocessingml/2006/main" xmlns:w14="http://schemas.microsoft.com/office/word/2010/wordml" xmlns:w15="http://schemas.microsoft.com/office/word/2012/wordml" xmlns:w16cex="http://schemas.microsoft.com/office/word/2018/wordml/cex" xmlns:w16cid="http://schemas.microsoft.com/office/word/2016/wordml/cid" xmlns:w16="http://schemas.microsoft.com/office/word/2018/wordml" xmlns:w16du="http://schemas.microsoft.com/office/word/2023/wordml/word16du" xmlns:w16sdtdh="http://schemas.microsoft.com/office/word/2020/wordml/sdtdatahash" xmlns:w16se="http://schemas.microsoft.com/office/word/2015/wordml/symex" mc:Ignorable="w14 w15 w16se w16cid w16 w16cex w16sdtdh w16du">
+<w:styles xmlns:mc="http://schemas.openxmlformats.org/markup-compatibility/2006" xmlns:r="http://schemas.openxmlformats.org/officeDocument/2006/relationships" xmlns:w="http://schemas.openxmlformats.org/wordprocessingml/2006/main" xmlns:w14="http://schemas.microsoft.com/office/word/2010/wordml" xmlns:w15="http://schemas.microsoft.com/office/word/2012/wordml" xmlns:w16cex="http://schemas.microsoft.com/office/word/2018/wordml/cex" xmlns:w16cid="http://schemas.microsoft.com/office/word/2016/wordml/cid" xmlns:w16="http://schemas.microsoft.com/office/word/2018/wordml" xmlns:w16du="http://schemas.microsoft.com/office/word/2023/wordml/word16du" xmlns:w16sdtdh="http://schemas.microsoft.com/office/word/2020/wordml/sdtdatahash" xmlns:w16sdtfl="http://schemas.microsoft.com/office/word/2024/wordml/sdtformatlock" xmlns:w16se="http://schemas.microsoft.com/office/word/2015/wordml/symex" mc:Ignorable="w14 w15 w16se w16cid w16 w16cex w16sdtdh w16sdtfl w16du">
   <w:docDefaults>
     <w:rPrDefault>
       <w:rPr>
@@ -2101,6 +2038,7 @@
   <w:style w:type="character" w:default="1" w:styleId="Fuentedeprrafopredeter">
     <w:name w:val="Default Paragraph Font"/>
     <w:uiPriority w:val="1"/>
+    <w:semiHidden/>
     <w:unhideWhenUsed/>
   </w:style>
   <w:style w:type="table" w:default="1" w:styleId="Tablanormal">

</xml_diff>